<commit_message>
dodanie wnioskow nagrodowego i pj, rozszerzanie klasy wniosekForm, zmiana jezyka strony na pl
</commit_message>
<xml_diff>
--- a/generator/other_documents/generated_hdk.docx
+++ b/generator/other_documents/generated_hdk.docx
@@ -4,9 +4,6 @@
   <w:body>
     <w:p>
       <w:pPr>
-        <w:tabs>
-          <w:tab w:val="left" w:pos="3969"/>
-        </w:tabs>
         <w:spacing w:after="0" w:line="240" w:lineRule="auto"/>
         <w:ind w:firstLine="567"/>
         <w:rPr>
@@ -69,26 +66,33 @@
           <w:lang w:eastAsia="pl-PL"/>
         </w:rPr>
         <w:tab/>
-        <w:t xml:space="preserve">    </w:t>
-      </w:r>
-      <w:r>
-        <w:rPr>
-          <w:rFonts w:ascii="Arial" w:eastAsia="Times New Roman" w:hAnsi="Arial" w:cs="Arial"/>
-          <w:sz w:val="20"/>
-          <w:szCs w:val="20"/>
-          <w:lang w:eastAsia="pl-PL"/>
-        </w:rPr>
-        <w:tab/>
-        <w:t xml:space="preserve">         Warszawa, </w:t>
-      </w:r>
-      <w:r>
-        <w:rPr>
-          <w:rFonts w:ascii="Arial" w:eastAsia="Times New Roman" w:hAnsi="Arial" w:cs="Arial"/>
-          <w:sz w:val="20"/>
-          <w:szCs w:val="20"/>
-          <w:lang w:eastAsia="pl-PL"/>
-        </w:rPr>
-        <w:t xml:space="preserve">2021-05-26</w:t>
+      </w:r>
+      <w:r>
+        <w:rPr>
+          <w:rFonts w:ascii="Arial" w:eastAsia="Times New Roman" w:hAnsi="Arial" w:cs="Arial"/>
+          <w:sz w:val="20"/>
+          <w:szCs w:val="20"/>
+          <w:lang w:eastAsia="pl-PL"/>
+        </w:rPr>
+        <w:tab/>
+      </w:r>
+      <w:r>
+        <w:rPr>
+          <w:rFonts w:ascii="Arial" w:eastAsia="Times New Roman" w:hAnsi="Arial" w:cs="Arial"/>
+          <w:sz w:val="20"/>
+          <w:szCs w:val="20"/>
+          <w:lang w:eastAsia="pl-PL"/>
+        </w:rPr>
+        <w:t xml:space="preserve">Warszawa, </w:t>
+      </w:r>
+      <w:r>
+        <w:rPr>
+          <w:rFonts w:ascii="Arial" w:eastAsia="Times New Roman" w:hAnsi="Arial" w:cs="Arial"/>
+          <w:sz w:val="20"/>
+          <w:szCs w:val="20"/>
+          <w:lang w:eastAsia="pl-PL"/>
+        </w:rPr>
+        <w:t xml:space="preserve">20.06.2021</w:t>
       </w:r>
       <w:r>
         <w:rPr>
@@ -120,7 +124,6 @@
         </w:rPr>
         <w:t xml:space="preserve">1</w:t>
       </w:r>
-      <w:proofErr w:type="spellStart"/>
       <w:r>
         <w:rPr>
           <w:rFonts w:ascii="Arial" w:hAnsi="Arial" w:cs="Arial"/>
@@ -128,17 +131,7 @@
           <w:szCs w:val="20"/>
           <w:lang w:eastAsia="pl-PL"/>
         </w:rPr>
-        <w:t>pl</w:t>
-      </w:r>
-      <w:proofErr w:type="spellEnd"/>
-      <w:r>
-        <w:rPr>
-          <w:rFonts w:ascii="Arial" w:hAnsi="Arial" w:cs="Arial"/>
-          <w:sz w:val="20"/>
-          <w:szCs w:val="20"/>
-          <w:lang w:eastAsia="pl-PL"/>
-        </w:rPr>
-        <w:t xml:space="preserve">/5kmp/2BS</w:t>
+        <w:t>pl/5kmp/2BS</w:t>
       </w:r>
     </w:p>
     <w:p>
@@ -483,7 +476,7 @@
           <w:szCs w:val="24"/>
           <w:lang w:eastAsia="pl-PL"/>
         </w:rPr>
-        <w:t xml:space="preserve">Szanowny Panie Pułkowniku,</w:t>
+        <w:t>Szanowny Panie Pułkowniku,</w:t>
       </w:r>
     </w:p>
     <w:p>
@@ -527,7 +520,7 @@
           <w:szCs w:val="24"/>
           <w:lang w:eastAsia="pl-PL"/>
         </w:rPr>
-        <w:t xml:space="preserve">26.05.2021 r.</w:t>
+        <w:t xml:space="preserve">20.06.2021 r.</w:t>
       </w:r>
       <w:r>
         <w:rPr>
@@ -545,7 +538,7 @@
           <w:szCs w:val="24"/>
           <w:lang w:eastAsia="pl-PL"/>
         </w:rPr>
-        <w:t xml:space="preserve">26.05.2021 </w:t>
+        <w:t xml:space="preserve">20.06.2021 </w:t>
       </w:r>
       <w:r>
         <w:rPr>
@@ -590,7 +583,7 @@
           <w:szCs w:val="24"/>
           <w:lang w:eastAsia="pl-PL"/>
         </w:rPr>
-        <w:t xml:space="preserve">.</w:t>
+        <w:t>.</w:t>
       </w:r>
     </w:p>
     <w:p>

</xml_diff>